<commit_message>
admin password change done
</commit_message>
<xml_diff>
--- a/basic/php(laravel).docx
+++ b/basic/php(laravel).docx
@@ -103,20 +103,21 @@
         </w:numPr>
         <w:spacing w:before="0" w:after="0" w:afterAutospacing="0"/>
         <w:rPr>
-          <w:rFonts w:ascii="Consolas" w:hAnsi="Consolas"/>
-          <w:color w:val="2D2F31"/>
-          <w:sz w:val="18"/>
-          <w:szCs w:val="18"/>
-        </w:rPr>
-      </w:pPr>
-      <w:r>
-        <w:rPr>
           <w:rStyle w:val="pln"/>
           <w:rFonts w:ascii="Consolas" w:hAnsi="Consolas"/>
           <w:color w:val="2D2F31"/>
           <w:sz w:val="18"/>
           <w:szCs w:val="18"/>
         </w:rPr>
+      </w:pPr>
+      <w:r>
+        <w:rPr>
+          <w:rStyle w:val="pln"/>
+          <w:rFonts w:ascii="Consolas" w:hAnsi="Consolas"/>
+          <w:color w:val="2D2F31"/>
+          <w:sz w:val="18"/>
+          <w:szCs w:val="18"/>
+        </w:rPr>
         <w:t>php artisan view</w:t>
       </w:r>
       <w:r>
@@ -138,6 +139,27 @@
           <w:szCs w:val="18"/>
         </w:rPr>
         <w:t>clear</w:t>
+      </w:r>
+    </w:p>
+    <w:p>
+      <w:pPr>
+        <w:pStyle w:val="l2"/>
+        <w:spacing w:before="0" w:after="0" w:afterAutospacing="0"/>
+        <w:rPr>
+          <w:rFonts w:ascii="Consolas" w:eastAsiaTheme="minorEastAsia" w:hAnsi="Consolas" w:hint="eastAsia"/>
+          <w:color w:val="2D2F31"/>
+          <w:sz w:val="18"/>
+          <w:szCs w:val="18"/>
+        </w:rPr>
+      </w:pPr>
+      <w:r>
+        <w:rPr>
+          <w:rFonts w:ascii="Consolas" w:eastAsiaTheme="minorEastAsia" w:hAnsi="Consolas"/>
+          <w:color w:val="2D2F31"/>
+          <w:sz w:val="18"/>
+          <w:szCs w:val="18"/>
+        </w:rPr>
+        <w:t>do this above 3 before backing up</w:t>
       </w:r>
     </w:p>
     <w:p>
@@ -170,6 +192,23 @@
       <w:pPr>
         <w:spacing w:after="0" w:line="240" w:lineRule="auto"/>
       </w:pPr>
+    </w:p>
+    <w:p>
+      <w:pPr>
+        <w:spacing w:after="0" w:line="240" w:lineRule="auto"/>
+        <w:rPr>
+          <w:rFonts w:hint="eastAsia"/>
+        </w:rPr>
+      </w:pPr>
+      <w:r>
+        <w:rPr>
+          <w:rFonts w:hint="eastAsia"/>
+        </w:rPr>
+        <w:t>d</w:t>
+      </w:r>
+      <w:r>
+        <w:t>o this when any changes is made in web.php</w:t>
+      </w:r>
     </w:p>
     <w:p>
       <w:pPr>

</xml_diff>